<commit_message>
icons and deck for pitchwere added
</commit_message>
<xml_diff>
--- a/pitch/pitch_script.docx
+++ b/pitch/pitch_script.docx
@@ -12,7 +12,7 @@
     </w:p>
     <w:p>
       <w:r>
-        <w:t xml:space="preserve">The project is driven by patient needs from </w:t>
+        <w:t xml:space="preserve">The project is driven by </w:t>
       </w:r>
       <w:r>
         <w:t>“</w:t>
@@ -33,287 +33,328 @@
         <w:t xml:space="preserve"> challenge</w:t>
       </w:r>
       <w:r>
+        <w:t>.</w:t>
+      </w:r>
+      <w:r>
         <w:t xml:space="preserve"> </w:t>
       </w:r>
-      <w:r>
-        <w:t>and twelfth champion story</w:t>
+    </w:p>
+    <w:p>
+      <w:r>
+        <w:t xml:space="preserve">Hi! </w:t>
+      </w:r>
+      <w:proofErr w:type="gramStart"/>
+      <w:r>
+        <w:t>it's</w:t>
+      </w:r>
+      <w:proofErr w:type="gramEnd"/>
+      <w:r>
+        <w:t xml:space="preserve"> me, Alex!</w:t>
+      </w:r>
+    </w:p>
+    <w:p>
+      <w:r>
+        <w:t xml:space="preserve">We thought how to help a </w:t>
+      </w:r>
+      <w:r>
+        <w:t>patient</w:t>
+      </w:r>
+      <w:r>
+        <w:t xml:space="preserve"> to navigate a vast amount of information</w:t>
+      </w:r>
+      <w:r>
+        <w:t xml:space="preserve">. </w:t>
+      </w:r>
+      <w:r>
+        <w:t>Internet is overwhelming by resources of different quality.</w:t>
+      </w:r>
+      <w:r>
+        <w:t xml:space="preserve"> </w:t>
+      </w:r>
+    </w:p>
+    <w:p>
+      <w:r>
+        <w:t>What information will be useful to</w:t>
+      </w:r>
+      <w:r>
+        <w:t xml:space="preserve"> me? Which one can I trust? </w:t>
+      </w:r>
+      <w:proofErr w:type="gramStart"/>
+      <w:r>
+        <w:t>These</w:t>
+      </w:r>
+      <w:r>
+        <w:t xml:space="preserve"> question</w:t>
+      </w:r>
+      <w:proofErr w:type="gramEnd"/>
+      <w:r>
+        <w:t xml:space="preserve"> becomes very important</w:t>
+      </w:r>
+      <w:r>
+        <w:t xml:space="preserve"> for patient</w:t>
       </w:r>
       <w:r>
         <w:t>.</w:t>
       </w:r>
+    </w:p>
+    <w:p>
+      <w:r>
+        <w:t xml:space="preserve">To solve it </w:t>
+      </w:r>
+      <w:r>
+        <w:t>w</w:t>
+      </w:r>
+      <w:r>
+        <w:t>e have created a browser extension</w:t>
+      </w:r>
+      <w:r>
+        <w:t xml:space="preserve"> program</w:t>
+      </w:r>
+      <w:r>
+        <w:t xml:space="preserve">. </w:t>
+      </w:r>
+      <w:r>
+        <w:t>The e</w:t>
+      </w:r>
+      <w:r>
+        <w:t xml:space="preserve">xtension </w:t>
+      </w:r>
+      <w:r>
+        <w:t xml:space="preserve">is the most suitable form. </w:t>
+      </w:r>
+      <w:r>
+        <w:t>Y</w:t>
+      </w:r>
+      <w:r>
+        <w:t xml:space="preserve">ou don't need to install the app and check it out. </w:t>
+      </w:r>
+      <w:r>
+        <w:t>You do not need to search a site with a list of trusted resources.</w:t>
+      </w:r>
+    </w:p>
+    <w:p>
+      <w:r>
+        <w:t>The user needs a simple answer at a particular moment.</w:t>
+      </w:r>
+    </w:p>
+    <w:p>
+      <w:r>
+        <w:t>L</w:t>
+      </w:r>
+      <w:r>
+        <w:t xml:space="preserve">et's say you open the page in a browser. </w:t>
+      </w:r>
+      <w:r>
+        <w:t>S</w:t>
+      </w:r>
+      <w:r>
+        <w:t>hould you trust this resource?</w:t>
+      </w:r>
+    </w:p>
+    <w:p>
+      <w:r>
+        <w:t>A</w:t>
+      </w:r>
+      <w:r>
+        <w:t xml:space="preserve">ll you need to do is click the icon that we have placed on the </w:t>
+      </w:r>
+      <w:r>
+        <w:t>browser panel</w:t>
+      </w:r>
+      <w:r>
+        <w:t xml:space="preserve"> for you.</w:t>
+      </w:r>
+    </w:p>
+    <w:p>
+      <w:r>
+        <w:t>W</w:t>
+      </w:r>
+      <w:r>
+        <w:t>e</w:t>
+      </w:r>
       <w:r>
         <w:t xml:space="preserve"> </w:t>
       </w:r>
-    </w:p>
-    <w:p>
-      <w:r>
-        <w:t xml:space="preserve">Hi! </w:t>
+      <w:r>
+        <w:t>can see</w:t>
+      </w:r>
+      <w:r>
+        <w:t xml:space="preserve"> </w:t>
+      </w:r>
+      <w:r>
+        <w:t>a brief summary of sources and</w:t>
+      </w:r>
+      <w:r>
+        <w:t xml:space="preserve"> its</w:t>
+      </w:r>
+      <w:r>
+        <w:t xml:space="preserve"> usefulness </w:t>
+      </w:r>
+      <w:r>
+        <w:t>for us</w:t>
+      </w:r>
+      <w:r>
+        <w:t>.</w:t>
+      </w:r>
+    </w:p>
+    <w:p>
+      <w:r>
+        <w:t xml:space="preserve">We divided the estimation into two parts. One is manually curated by doctors </w:t>
+      </w:r>
+      <w:r>
+        <w:t>or</w:t>
+      </w:r>
+      <w:r>
+        <w:t xml:space="preserve"> other specialists</w:t>
+      </w:r>
+      <w:r>
+        <w:t>.</w:t>
+      </w:r>
+      <w:r>
+        <w:t xml:space="preserve"> </w:t>
+      </w:r>
+      <w:r>
+        <w:t>The second is calculated by community rating</w:t>
+      </w:r>
+      <w:r>
+        <w:t>.</w:t>
+      </w:r>
+    </w:p>
+    <w:p>
+      <w:r>
+        <w:t xml:space="preserve">We decided to estimate two parameters: </w:t>
+      </w:r>
+      <w:r>
+        <w:t>quality of information</w:t>
+      </w:r>
+      <w:r>
+        <w:t xml:space="preserve"> </w:t>
+      </w:r>
+      <w:r>
+        <w:t xml:space="preserve">and </w:t>
+      </w:r>
+      <w:r>
+        <w:t>quality of support</w:t>
+      </w:r>
+      <w:r>
+        <w:t xml:space="preserve"> (</w:t>
+      </w:r>
+      <w:r>
+        <w:t>help to avoid toxic and depression resources</w:t>
+      </w:r>
+      <w:r>
+        <w:t>)</w:t>
+      </w:r>
+      <w:r>
+        <w:t>.</w:t>
+      </w:r>
+    </w:p>
+    <w:p>
+      <w:r>
+        <w:t>T</w:t>
+      </w:r>
+      <w:r>
+        <w:t xml:space="preserve">he program will also show you a </w:t>
+      </w:r>
+      <w:r>
+        <w:t>link</w:t>
+      </w:r>
+      <w:r>
+        <w:t xml:space="preserve"> that may be useful</w:t>
+      </w:r>
+      <w:r>
+        <w:t xml:space="preserve"> </w:t>
+      </w:r>
+      <w:r>
+        <w:t>according to your topic of interest and es</w:t>
+      </w:r>
+      <w:r>
+        <w:t>timations which you made before</w:t>
+      </w:r>
+      <w:r>
+        <w:t>.</w:t>
+      </w:r>
+    </w:p>
+    <w:p>
+      <w:r>
+        <w:t>We think</w:t>
+      </w:r>
+      <w:r>
+        <w:t>,</w:t>
+      </w:r>
+      <w:r>
+        <w:t xml:space="preserve"> the most valuable parts of this solution </w:t>
       </w:r>
       <w:proofErr w:type="gramStart"/>
       <w:r>
-        <w:t>it's</w:t>
+        <w:t>is</w:t>
       </w:r>
       <w:proofErr w:type="gramEnd"/>
       <w:r>
-        <w:t xml:space="preserve"> me, Alex!</w:t>
-      </w:r>
-    </w:p>
-    <w:p>
-      <w:r>
-        <w:t xml:space="preserve">We thought how to help a </w:t>
-      </w:r>
-      <w:r>
-        <w:t>patient</w:t>
-      </w:r>
-      <w:r>
-        <w:t xml:space="preserve"> to navigate a vast amount of information</w:t>
-      </w:r>
-      <w:r>
-        <w:t xml:space="preserve">. </w:t>
-      </w:r>
-      <w:r>
-        <w:t>Internet is overwhelming by resources of different quality.</w:t>
-      </w:r>
+        <w:t xml:space="preserve"> a combination of community scoring and advice system. Community score allowed </w:t>
+      </w:r>
+      <w:proofErr w:type="gramStart"/>
+      <w:r>
+        <w:t>to</w:t>
+      </w:r>
+      <w:r>
+        <w:t xml:space="preserve"> estimate</w:t>
+      </w:r>
+      <w:proofErr w:type="gramEnd"/>
       <w:r>
         <w:t xml:space="preserve"> </w:t>
       </w:r>
-    </w:p>
-    <w:p>
-      <w:r>
-        <w:t>What information will be useful to</w:t>
-      </w:r>
-      <w:r>
-        <w:t xml:space="preserve"> me? Which one can I trust? </w:t>
+      <w:r>
+        <w:t>i</w:t>
+      </w:r>
+      <w:r>
+        <w:t>nternet resources</w:t>
+      </w:r>
+      <w:r>
+        <w:t>. B</w:t>
+      </w:r>
+      <w:r>
+        <w:t>ut</w:t>
+      </w:r>
+      <w:r>
+        <w:t xml:space="preserve"> it also allowed</w:t>
+      </w:r>
+      <w:r>
+        <w:t xml:space="preserve"> </w:t>
+      </w:r>
+      <w:r>
+        <w:t>us to</w:t>
+      </w:r>
+      <w:r>
+        <w:t xml:space="preserve"> </w:t>
       </w:r>
       <w:proofErr w:type="gramStart"/>
       <w:r>
-        <w:t>These</w:t>
-      </w:r>
-      <w:r>
-        <w:t xml:space="preserve"> question</w:t>
+        <w:t xml:space="preserve">know </w:t>
+      </w:r>
+      <w:r>
+        <w:t xml:space="preserve"> the</w:t>
       </w:r>
       <w:proofErr w:type="gramEnd"/>
       <w:r>
-        <w:t xml:space="preserve"> becomes very important.</w:t>
-      </w:r>
-    </w:p>
-    <w:p>
-      <w:r>
-        <w:t xml:space="preserve">To solve it </w:t>
-      </w:r>
-      <w:r>
-        <w:t>w</w:t>
-      </w:r>
-      <w:r>
-        <w:t>e have created a browser extension</w:t>
-      </w:r>
-      <w:r>
-        <w:t xml:space="preserve"> program</w:t>
-      </w:r>
-      <w:r>
-        <w:t xml:space="preserve">. </w:t>
-      </w:r>
-      <w:r>
-        <w:t>The e</w:t>
-      </w:r>
-      <w:r>
-        <w:t>xtension</w:t>
-      </w:r>
-      <w:r>
-        <w:t xml:space="preserve"> </w:t>
-      </w:r>
-      <w:r>
-        <w:t xml:space="preserve">is the most suitable form. </w:t>
-      </w:r>
-      <w:r>
-        <w:t>Y</w:t>
-      </w:r>
-      <w:r>
-        <w:t xml:space="preserve">ou don't need to install the app and check it out. </w:t>
-      </w:r>
-      <w:r>
-        <w:t>You do not need to search a site with a list of trusted resources.</w:t>
-      </w:r>
-    </w:p>
-    <w:p>
-      <w:r>
-        <w:t>The user needs a simple answer at a particular moment.</w:t>
-      </w:r>
-    </w:p>
-    <w:p>
-      <w:r>
-        <w:t>L</w:t>
-      </w:r>
-      <w:r>
-        <w:t xml:space="preserve">et's say you open the page in a browser. </w:t>
-      </w:r>
-      <w:r>
-        <w:t>S</w:t>
-      </w:r>
-      <w:r>
-        <w:t>hould you trust this resource?</w:t>
-      </w:r>
-    </w:p>
-    <w:p>
-      <w:r>
-        <w:t>A</w:t>
-      </w:r>
-      <w:r>
-        <w:t xml:space="preserve">ll you need to do is click the icon that we have placed on the </w:t>
-      </w:r>
-      <w:r>
-        <w:t>browser panel</w:t>
-      </w:r>
-      <w:r>
-        <w:t xml:space="preserve"> for you.</w:t>
-      </w:r>
-    </w:p>
-    <w:p>
-      <w:r>
-        <w:t>W</w:t>
-      </w:r>
-      <w:r>
-        <w:t>e</w:t>
-      </w:r>
-      <w:r>
-        <w:t xml:space="preserve"> </w:t>
-      </w:r>
-      <w:r>
-        <w:t>can see</w:t>
-      </w:r>
-      <w:r>
-        <w:t xml:space="preserve"> </w:t>
-      </w:r>
-      <w:r>
-        <w:t>a brief summary of sources and</w:t>
-      </w:r>
-      <w:r>
-        <w:t xml:space="preserve"> its</w:t>
-      </w:r>
-      <w:r>
-        <w:t xml:space="preserve"> usefulness </w:t>
-      </w:r>
-      <w:r>
-        <w:t>for us</w:t>
-      </w:r>
-      <w:r>
-        <w:t>.</w:t>
-      </w:r>
-    </w:p>
-    <w:p>
-      <w:r>
-        <w:t>We divided the estimation into two parts. One is manually curated by doctors and other specialists</w:t>
-      </w:r>
-      <w:r>
-        <w:t>.</w:t>
-      </w:r>
-      <w:r>
-        <w:t xml:space="preserve"> </w:t>
-      </w:r>
-      <w:r>
-        <w:t>The second is calculated by community rating</w:t>
-      </w:r>
-      <w:r>
-        <w:t>.</w:t>
-      </w:r>
-    </w:p>
-    <w:p>
-      <w:r>
-        <w:t xml:space="preserve">We decided to estimate two parameters: </w:t>
-      </w:r>
-      <w:r>
-        <w:t>quality of information</w:t>
-      </w:r>
-      <w:r>
-        <w:t xml:space="preserve"> </w:t>
-      </w:r>
-      <w:r>
-        <w:t xml:space="preserve">and </w:t>
-      </w:r>
-      <w:r>
-        <w:t>quality of support</w:t>
-      </w:r>
-      <w:r>
-        <w:t xml:space="preserve"> (</w:t>
-      </w:r>
-      <w:r>
-        <w:t>help to avoid toxic and depression resources</w:t>
-      </w:r>
-      <w:r>
-        <w:t>)</w:t>
-      </w:r>
-      <w:r>
-        <w:t>.</w:t>
-      </w:r>
-    </w:p>
-    <w:p>
-      <w:r>
-        <w:t>T</w:t>
-      </w:r>
-      <w:r>
-        <w:t xml:space="preserve">he program will also show you a </w:t>
-      </w:r>
-      <w:r>
-        <w:t>link</w:t>
-      </w:r>
-      <w:r>
-        <w:t xml:space="preserve"> that may be useful</w:t>
-      </w:r>
-      <w:r>
-        <w:t xml:space="preserve"> </w:t>
-      </w:r>
-      <w:r>
-        <w:t>according to your topic of interest and es</w:t>
-      </w:r>
-      <w:r>
-        <w:t>timations which you made before</w:t>
-      </w:r>
-      <w:r>
-        <w:t>.</w:t>
-      </w:r>
-    </w:p>
-    <w:p>
-      <w:r>
-        <w:t xml:space="preserve">We think the most valuable parts of this solution </w:t>
-      </w:r>
-      <w:proofErr w:type="gramStart"/>
-      <w:r>
-        <w:t>is</w:t>
-      </w:r>
-      <w:proofErr w:type="gramEnd"/>
-      <w:r>
-        <w:t xml:space="preserve"> a combination of community scoring and advice system. Community score allowed not only estimate </w:t>
-      </w:r>
-      <w:r>
-        <w:t>i</w:t>
-      </w:r>
-      <w:r>
-        <w:t xml:space="preserve">nternet resources but also </w:t>
-      </w:r>
-      <w:proofErr w:type="gramStart"/>
-      <w:r>
-        <w:t xml:space="preserve">know </w:t>
-      </w:r>
-      <w:r>
-        <w:t xml:space="preserve"> the</w:t>
-      </w:r>
-      <w:proofErr w:type="gramEnd"/>
-      <w:r>
-        <w:t xml:space="preserve"> interests and needs of a particular user. It helps target informing users about new info-resources and products estimated by community and specialists</w:t>
-      </w:r>
-      <w:r>
-        <w:t xml:space="preserve">. </w:t>
-      </w:r>
-    </w:p>
-    <w:p>
-      <w:r>
-        <w:t>The next module which we assumed to be but it more time-consuming for creating is labelling search results</w:t>
-      </w:r>
-      <w:r>
-        <w:t>.</w:t>
+        <w:t xml:space="preserve"> interests and needs of a particular user. It helps target informing users about new </w:t>
       </w:r>
       <w:bookmarkStart w:id="0" w:name="_GoBack"/>
       <w:bookmarkEnd w:id="0"/>
+      <w:r>
+        <w:t>resources and products estimated by community and specialists</w:t>
+      </w:r>
+      <w:r>
+        <w:t xml:space="preserve">. </w:t>
+      </w:r>
+    </w:p>
+    <w:p>
+      <w:r>
+        <w:t>The next module which we assumed to be but it more time-consuming for creating is labelling search results</w:t>
+      </w:r>
+      <w:r>
+        <w:t>.</w:t>
+      </w:r>
     </w:p>
     <w:p>
       <w:r>

</xml_diff>